<commit_message>
Updated request to redirect to login when user tries to create request without being logged in. Normal user can't create request because not authorized!
</commit_message>
<xml_diff>
--- a/APIconsiderations.docx
+++ b/APIconsiderations.docx
@@ -108,7 +108,15 @@
             <w:tcW w:w="2065" w:type="dxa"/>
           </w:tcPr>
           <w:p>
-            <w:r>
+            <w:pPr>
+              <w:rPr>
+                <w:color w:val="70AD47" w:themeColor="accent6"/>
+              </w:rPr>
+            </w:pPr>
+            <w:r>
+              <w:rPr>
+                <w:color w:val="70AD47" w:themeColor="accent6"/>
+              </w:rPr>
               <w:t>Users</w:t>
             </w:r>
           </w:p>
@@ -118,7 +126,15 @@
             <w:tcW w:w="2174" w:type="dxa"/>
           </w:tcPr>
           <w:p>
-            <w:r>
+            <w:pPr>
+              <w:rPr>
+                <w:color w:val="70AD47" w:themeColor="accent6"/>
+              </w:rPr>
+            </w:pPr>
+            <w:r>
+              <w:rPr>
+                <w:color w:val="70AD47" w:themeColor="accent6"/>
+              </w:rPr>
               <w:t>Retrieve all users</w:t>
             </w:r>
           </w:p>
@@ -128,7 +144,15 @@
             <w:tcW w:w="1643" w:type="dxa"/>
           </w:tcPr>
           <w:p>
-            <w:r>
+            <w:pPr>
+              <w:rPr>
+                <w:color w:val="70AD47" w:themeColor="accent6"/>
+              </w:rPr>
+            </w:pPr>
+            <w:r>
+              <w:rPr>
+                <w:color w:val="70AD47" w:themeColor="accent6"/>
+              </w:rPr>
               <w:t>Create a user</w:t>
             </w:r>
           </w:p>
@@ -160,7 +184,15 @@
             <w:tcW w:w="2065" w:type="dxa"/>
           </w:tcPr>
           <w:p>
-            <w:r>
+            <w:pPr>
+              <w:rPr>
+                <w:color w:val="70AD47" w:themeColor="accent6"/>
+              </w:rPr>
+            </w:pPr>
+            <w:r>
+              <w:rPr>
+                <w:color w:val="70AD47" w:themeColor="accent6"/>
+              </w:rPr>
               <w:t>Users/1</w:t>
             </w:r>
           </w:p>
@@ -170,17 +202,34 @@
             <w:tcW w:w="2174" w:type="dxa"/>
           </w:tcPr>
           <w:p>
-            <w:r>
+            <w:pPr>
+              <w:rPr>
+                <w:color w:val="70AD47" w:themeColor="accent6"/>
+              </w:rPr>
+            </w:pPr>
+            <w:r>
+              <w:rPr>
+                <w:color w:val="70AD47" w:themeColor="accent6"/>
+              </w:rPr>
               <w:t>Retrieve user</w:t>
             </w:r>
             <w:r>
+              <w:rPr>
+                <w:color w:val="70AD47" w:themeColor="accent6"/>
+              </w:rPr>
               <w:t xml:space="preserve">'s </w:t>
             </w:r>
             <w:r>
+              <w:rPr>
+                <w:color w:val="70AD47" w:themeColor="accent6"/>
+              </w:rPr>
               <w:t>data</w:t>
             </w:r>
             <w:r>
-              <w:t xml:space="preserve"> and links to requests</w:t>
+              <w:rPr>
+                <w:color w:val="70AD47" w:themeColor="accent6"/>
+              </w:rPr>
+              <w:t xml:space="preserve"> </w:t>
             </w:r>
           </w:p>
         </w:tc>
@@ -200,12 +249,21 @@
           </w:tcPr>
           <w:p>
             <w:r>
+              <w:rPr>
+                <w:color w:val="70AD47" w:themeColor="accent6"/>
+              </w:rPr>
               <w:t>Update this user</w:t>
             </w:r>
             <w:r>
+              <w:rPr>
+                <w:color w:val="70AD47" w:themeColor="accent6"/>
+              </w:rPr>
               <w:t>'s</w:t>
             </w:r>
             <w:r>
+              <w:rPr>
+                <w:color w:val="70AD47" w:themeColor="accent6"/>
+              </w:rPr>
               <w:t xml:space="preserve"> info</w:t>
             </w:r>
           </w:p>
@@ -227,11 +285,22 @@
             <w:tcW w:w="2065" w:type="dxa"/>
           </w:tcPr>
           <w:p>
-            <w:r>
+            <w:pPr>
+              <w:rPr>
+                <w:color w:val="FF0000"/>
+              </w:rPr>
+            </w:pPr>
+            <w:r>
+              <w:rPr>
+                <w:color w:val="FF0000"/>
+              </w:rPr>
               <w:t>Users/1/</w:t>
             </w:r>
             <w:proofErr w:type="spellStart"/>
             <w:r>
+              <w:rPr>
+                <w:color w:val="FF0000"/>
+              </w:rPr>
               <w:t>LoginInfo</w:t>
             </w:r>
             <w:proofErr w:type="spellEnd"/>
@@ -242,19 +311,39 @@
             <w:tcW w:w="2174" w:type="dxa"/>
           </w:tcPr>
           <w:p>
-            <w:r>
+            <w:pPr>
+              <w:rPr>
+                <w:color w:val="FF0000"/>
+              </w:rPr>
+            </w:pPr>
+            <w:r>
+              <w:rPr>
+                <w:color w:val="FF0000"/>
+              </w:rPr>
               <w:t xml:space="preserve">Retrieve </w:t>
             </w:r>
             <w:r>
+              <w:rPr>
+                <w:color w:val="FF0000"/>
+              </w:rPr>
               <w:t xml:space="preserve">user's </w:t>
             </w:r>
             <w:r>
+              <w:rPr>
+                <w:color w:val="FF0000"/>
+              </w:rPr>
               <w:t>user</w:t>
             </w:r>
             <w:r>
+              <w:rPr>
+                <w:color w:val="FF0000"/>
+              </w:rPr>
               <w:t>name</w:t>
             </w:r>
             <w:r>
+              <w:rPr>
+                <w:color w:val="FF0000"/>
+              </w:rPr>
               <w:t>/pass</w:t>
             </w:r>
           </w:p>
@@ -264,7 +353,15 @@
             <w:tcW w:w="1643" w:type="dxa"/>
           </w:tcPr>
           <w:p>
-            <w:r>
+            <w:pPr>
+              <w:rPr>
+                <w:color w:val="FF0000"/>
+              </w:rPr>
+            </w:pPr>
+            <w:r>
+              <w:rPr>
+                <w:color w:val="FF0000"/>
+              </w:rPr>
               <w:t>Error</w:t>
             </w:r>
           </w:p>
@@ -274,15 +371,27 @@
             <w:tcW w:w="1775" w:type="dxa"/>
           </w:tcPr>
           <w:p>
-            <w:r>
+            <w:pPr>
+              <w:rPr>
+                <w:color w:val="FF0000"/>
+              </w:rPr>
+            </w:pPr>
+            <w:r>
+              <w:rPr>
+                <w:color w:val="FF0000"/>
+              </w:rPr>
               <w:t>Update</w:t>
             </w:r>
             <w:r>
+              <w:rPr>
+                <w:color w:val="FF0000"/>
+              </w:rPr>
               <w:t xml:space="preserve"> </w:t>
             </w:r>
-            <w:bookmarkStart w:id="0" w:name="_GoBack"/>
-            <w:bookmarkEnd w:id="0"/>
-            <w:r>
+            <w:r>
+              <w:rPr>
+                <w:color w:val="FF0000"/>
+              </w:rPr>
               <w:t>password</w:t>
             </w:r>
           </w:p>
@@ -292,7 +401,15 @@
             <w:tcW w:w="1693" w:type="dxa"/>
           </w:tcPr>
           <w:p>
-            <w:r>
+            <w:pPr>
+              <w:rPr>
+                <w:color w:val="FF0000"/>
+              </w:rPr>
+            </w:pPr>
+            <w:r>
+              <w:rPr>
+                <w:color w:val="FF0000"/>
+              </w:rPr>
               <w:t>Error</w:t>
             </w:r>
           </w:p>
@@ -320,7 +437,13 @@
           </w:tcPr>
           <w:p>
             <w:r>
-              <w:t>Retrieve user's submitted requests</w:t>
+              <w:t xml:space="preserve">Retrieve </w:t>
+            </w:r>
+            <w:r>
+              <w:t>custome</w:t>
+            </w:r>
+            <w:r>
+              <w:t>r's submitted requests</w:t>
             </w:r>
           </w:p>
         </w:tc>
@@ -330,7 +453,16 @@
           </w:tcPr>
           <w:p>
             <w:r>
-              <w:t>Redirect to Requests' post</w:t>
+              <w:t xml:space="preserve">Redirect to </w:t>
+            </w:r>
+            <w:r>
+              <w:t>r</w:t>
+            </w:r>
+            <w:r>
+              <w:t>equests' post</w:t>
+            </w:r>
+            <w:r>
+              <w:t>?</w:t>
             </w:r>
           </w:p>
         </w:tc>
@@ -340,13 +472,30 @@
           </w:tcPr>
           <w:p>
             <w:r>
-              <w:t xml:space="preserve">Update non-accepted </w:t>
+              <w:t>Update non-</w:t>
             </w:r>
             <w:proofErr w:type="spellStart"/>
             <w:r>
-              <w:t>reques</w:t>
+              <w:t>acepted</w:t>
             </w:r>
             <w:proofErr w:type="spellEnd"/>
+            <w:r>
+              <w:t xml:space="preserve"> </w:t>
+            </w:r>
+            <w:proofErr w:type="spellStart"/>
+            <w:r>
+              <w:t>requ</w:t>
+            </w:r>
+            <w:r>
+              <w:t>e</w:t>
+            </w:r>
+            <w:r>
+              <w:t>s</w:t>
+            </w:r>
+            <w:proofErr w:type="spellEnd"/>
+            <w:r>
+              <w:t>?</w:t>
+            </w:r>
           </w:p>
         </w:tc>
         <w:tc>
@@ -355,13 +504,24 @@
           </w:tcPr>
           <w:p>
             <w:r>
-              <w:t xml:space="preserve">Delete non-accepted </w:t>
+              <w:t>Delete non-</w:t>
             </w:r>
             <w:proofErr w:type="spellStart"/>
             <w:r>
+              <w:t>acepted</w:t>
+            </w:r>
+            <w:proofErr w:type="spellEnd"/>
+            <w:r>
+              <w:t xml:space="preserve"> </w:t>
+            </w:r>
+            <w:proofErr w:type="spellStart"/>
+            <w:r>
               <w:t>reque</w:t>
             </w:r>
             <w:proofErr w:type="spellEnd"/>
+            <w:r>
+              <w:t>?</w:t>
+            </w:r>
           </w:p>
         </w:tc>
       </w:tr>
@@ -371,15 +531,34 @@
             <w:tcW w:w="2065" w:type="dxa"/>
           </w:tcPr>
           <w:p>
-            <w:r>
+            <w:pPr>
+              <w:rPr>
+                <w:color w:val="70AD47" w:themeColor="accent6"/>
+              </w:rPr>
+            </w:pPr>
+            <w:r>
+              <w:rPr>
+                <w:color w:val="70AD47" w:themeColor="accent6"/>
+              </w:rPr>
               <w:t>Users/1/</w:t>
             </w:r>
             <w:r>
+              <w:rPr>
+                <w:color w:val="70AD47" w:themeColor="accent6"/>
+              </w:rPr>
               <w:t>Accepted</w:t>
             </w:r>
           </w:p>
           <w:p>
-            <w:r>
+            <w:pPr>
+              <w:rPr>
+                <w:color w:val="70AD47" w:themeColor="accent6"/>
+              </w:rPr>
+            </w:pPr>
+            <w:r>
+              <w:rPr>
+                <w:color w:val="70AD47" w:themeColor="accent6"/>
+              </w:rPr>
               <w:t>Requests</w:t>
             </w:r>
           </w:p>
@@ -389,14 +568,28 @@
             <w:tcW w:w="2174" w:type="dxa"/>
           </w:tcPr>
           <w:p>
-            <w:r>
-              <w:t xml:space="preserve">Retrieve user's </w:t>
-            </w:r>
-            <w:r>
-              <w:t>accept</w:t>
-            </w:r>
-            <w:r>
-              <w:t>ed requests</w:t>
+            <w:pPr>
+              <w:rPr>
+                <w:color w:val="70AD47" w:themeColor="accent6"/>
+              </w:rPr>
+            </w:pPr>
+            <w:r>
+              <w:rPr>
+                <w:color w:val="70AD47" w:themeColor="accent6"/>
+              </w:rPr>
+              <w:t xml:space="preserve">Retrieve </w:t>
+            </w:r>
+            <w:r>
+              <w:rPr>
+                <w:color w:val="70AD47" w:themeColor="accent6"/>
+              </w:rPr>
+              <w:t>advnture</w:t>
+            </w:r>
+            <w:r>
+              <w:rPr>
+                <w:color w:val="70AD47" w:themeColor="accent6"/>
+              </w:rPr>
+              <w:t>r's accepted requests</w:t>
             </w:r>
           </w:p>
         </w:tc>
@@ -437,7 +630,15 @@
             <w:tcW w:w="2065" w:type="dxa"/>
           </w:tcPr>
           <w:p>
-            <w:r>
+            <w:pPr>
+              <w:rPr>
+                <w:color w:val="70AD47" w:themeColor="accent6"/>
+              </w:rPr>
+            </w:pPr>
+            <w:r>
+              <w:rPr>
+                <w:color w:val="70AD47" w:themeColor="accent6"/>
+              </w:rPr>
               <w:t>Ranks</w:t>
             </w:r>
           </w:p>
@@ -447,7 +648,15 @@
             <w:tcW w:w="2174" w:type="dxa"/>
           </w:tcPr>
           <w:p>
-            <w:r>
+            <w:pPr>
+              <w:rPr>
+                <w:color w:val="70AD47" w:themeColor="accent6"/>
+              </w:rPr>
+            </w:pPr>
+            <w:r>
+              <w:rPr>
+                <w:color w:val="70AD47" w:themeColor="accent6"/>
+              </w:rPr>
               <w:t>Retrieve all rank info</w:t>
             </w:r>
           </w:p>
@@ -457,7 +666,15 @@
             <w:tcW w:w="1643" w:type="dxa"/>
           </w:tcPr>
           <w:p>
-            <w:r>
+            <w:pPr>
+              <w:rPr>
+                <w:color w:val="70AD47" w:themeColor="accent6"/>
+              </w:rPr>
+            </w:pPr>
+            <w:r>
+              <w:rPr>
+                <w:color w:val="70AD47" w:themeColor="accent6"/>
+              </w:rPr>
               <w:t>Create new rank</w:t>
             </w:r>
           </w:p>
@@ -489,13 +706,27 @@
             <w:tcW w:w="2065" w:type="dxa"/>
           </w:tcPr>
           <w:p>
-            <w:r>
+            <w:pPr>
+              <w:rPr>
+                <w:color w:val="70AD47" w:themeColor="accent6"/>
+              </w:rPr>
+            </w:pPr>
+            <w:r>
+              <w:rPr>
+                <w:color w:val="70AD47" w:themeColor="accent6"/>
+              </w:rPr>
               <w:t>Rank</w:t>
             </w:r>
             <w:r>
+              <w:rPr>
+                <w:color w:val="70AD47" w:themeColor="accent6"/>
+              </w:rPr>
               <w:t>s</w:t>
             </w:r>
             <w:r>
+              <w:rPr>
+                <w:color w:val="70AD47" w:themeColor="accent6"/>
+              </w:rPr>
               <w:t>/1</w:t>
             </w:r>
           </w:p>
@@ -505,7 +736,15 @@
             <w:tcW w:w="2174" w:type="dxa"/>
           </w:tcPr>
           <w:p>
-            <w:r>
+            <w:pPr>
+              <w:rPr>
+                <w:color w:val="70AD47" w:themeColor="accent6"/>
+              </w:rPr>
+            </w:pPr>
+            <w:r>
+              <w:rPr>
+                <w:color w:val="70AD47" w:themeColor="accent6"/>
+              </w:rPr>
               <w:t>Retrieve that rank's info</w:t>
             </w:r>
           </w:p>
@@ -525,7 +764,15 @@
             <w:tcW w:w="1775" w:type="dxa"/>
           </w:tcPr>
           <w:p>
-            <w:r>
+            <w:pPr>
+              <w:rPr>
+                <w:color w:val="70AD47" w:themeColor="accent6"/>
+              </w:rPr>
+            </w:pPr>
+            <w:r>
+              <w:rPr>
+                <w:color w:val="70AD47" w:themeColor="accent6"/>
+              </w:rPr>
               <w:t>Update info</w:t>
             </w:r>
           </w:p>
@@ -547,12 +794,28 @@
             <w:tcW w:w="2065" w:type="dxa"/>
           </w:tcPr>
           <w:p>
-            <w:r>
+            <w:pPr>
+              <w:rPr>
+                <w:color w:val="70AD47" w:themeColor="accent6"/>
+              </w:rPr>
+            </w:pPr>
+            <w:r>
+              <w:rPr>
+                <w:color w:val="70AD47" w:themeColor="accent6"/>
+              </w:rPr>
               <w:t>Ranks/1/Rank</w:t>
             </w:r>
           </w:p>
           <w:p>
-            <w:r>
+            <w:pPr>
+              <w:rPr>
+                <w:color w:val="70AD47" w:themeColor="accent6"/>
+              </w:rPr>
+            </w:pPr>
+            <w:r>
+              <w:rPr>
+                <w:color w:val="70AD47" w:themeColor="accent6"/>
+              </w:rPr>
               <w:t>Requirements</w:t>
             </w:r>
           </w:p>
@@ -562,7 +825,15 @@
             <w:tcW w:w="2174" w:type="dxa"/>
           </w:tcPr>
           <w:p>
-            <w:r>
+            <w:pPr>
+              <w:rPr>
+                <w:color w:val="70AD47" w:themeColor="accent6"/>
+              </w:rPr>
+            </w:pPr>
+            <w:r>
+              <w:rPr>
+                <w:color w:val="70AD47" w:themeColor="accent6"/>
+              </w:rPr>
               <w:t>Retrieve rank up data</w:t>
             </w:r>
           </w:p>
@@ -584,6 +855,9 @@
           <w:p>
             <w:r>
               <w:t>Update requirements</w:t>
+            </w:r>
+            <w:r>
+              <w:t xml:space="preserve"> ?</w:t>
             </w:r>
           </w:p>
         </w:tc>
@@ -604,7 +878,15 @@
             <w:tcW w:w="2065" w:type="dxa"/>
           </w:tcPr>
           <w:p>
-            <w:r>
+            <w:pPr>
+              <w:rPr>
+                <w:color w:val="70AD47" w:themeColor="accent6"/>
+              </w:rPr>
+            </w:pPr>
+            <w:r>
+              <w:rPr>
+                <w:color w:val="70AD47" w:themeColor="accent6"/>
+              </w:rPr>
               <w:t>Requests</w:t>
             </w:r>
           </w:p>
@@ -614,7 +896,15 @@
             <w:tcW w:w="2174" w:type="dxa"/>
           </w:tcPr>
           <w:p>
-            <w:r>
+            <w:pPr>
+              <w:rPr>
+                <w:color w:val="70AD47" w:themeColor="accent6"/>
+              </w:rPr>
+            </w:pPr>
+            <w:r>
+              <w:rPr>
+                <w:color w:val="70AD47" w:themeColor="accent6"/>
+              </w:rPr>
               <w:t>Retrieve all requests</w:t>
             </w:r>
           </w:p>
@@ -624,7 +914,15 @@
             <w:tcW w:w="1643" w:type="dxa"/>
           </w:tcPr>
           <w:p>
-            <w:r>
+            <w:pPr>
+              <w:rPr>
+                <w:color w:val="70AD47" w:themeColor="accent6"/>
+              </w:rPr>
+            </w:pPr>
+            <w:r>
+              <w:rPr>
+                <w:color w:val="70AD47" w:themeColor="accent6"/>
+              </w:rPr>
               <w:t>Create a request</w:t>
             </w:r>
           </w:p>
@@ -667,10 +965,19 @@
           </w:tcPr>
           <w:p>
             <w:r>
+              <w:rPr>
+                <w:color w:val="70AD47" w:themeColor="accent6"/>
+              </w:rPr>
               <w:t>Retrieve request info</w:t>
             </w:r>
             <w:r>
-              <w:t>, progress, and parties</w:t>
+              <w:rPr>
+                <w:color w:val="70AD47" w:themeColor="accent6"/>
+              </w:rPr>
+              <w:t>, progress</w:t>
+            </w:r>
+            <w:r>
+              <w:t>, and parties</w:t>
             </w:r>
           </w:p>
         </w:tc>
@@ -690,13 +997,25 @@
           </w:tcPr>
           <w:p>
             <w:r>
+              <w:rPr>
+                <w:color w:val="70AD47" w:themeColor="accent6"/>
+              </w:rPr>
               <w:t>Update request info</w:t>
             </w:r>
             <w:r>
+              <w:rPr>
+                <w:color w:val="70AD47" w:themeColor="accent6"/>
+              </w:rPr>
               <w:t>, progress</w:t>
             </w:r>
             <w:r>
-              <w:t xml:space="preserve"> and/or parties</w:t>
+              <w:rPr>
+                <w:color w:val="70AD47" w:themeColor="accent6"/>
+              </w:rPr>
+              <w:t xml:space="preserve"> </w:t>
+            </w:r>
+            <w:r>
+              <w:t>and/or parties</w:t>
             </w:r>
           </w:p>
         </w:tc>
@@ -714,7 +1033,10 @@
     </w:tbl>
     <w:p/>
     <w:p/>
-    <w:p/>
+    <w:p>
+      <w:bookmarkStart w:id="0" w:name="_GoBack"/>
+      <w:bookmarkEnd w:id="0"/>
+    </w:p>
     <w:sectPr>
       <w:pgSz w:w="12240" w:h="15840"/>
       <w:pgMar w:top="1440" w:right="1440" w:bottom="1440" w:left="1440" w:header="720" w:footer="720" w:gutter="0"/>

</xml_diff>

<commit_message>
Updates to todo and api doc
</commit_message>
<xml_diff>
--- a/APIconsiderations.docx
+++ b/APIconsiderations.docx
@@ -436,15 +436,26 @@
             <w:tcW w:w="2174" w:type="dxa"/>
           </w:tcPr>
           <w:p>
-            <w:r>
+            <w:bookmarkStart w:id="0" w:name="_GoBack"/>
+            <w:r>
+              <w:rPr>
+                <w:color w:val="70AD47" w:themeColor="accent6"/>
+              </w:rPr>
               <w:t xml:space="preserve">Retrieve </w:t>
             </w:r>
             <w:r>
+              <w:rPr>
+                <w:color w:val="70AD47" w:themeColor="accent6"/>
+              </w:rPr>
               <w:t>custome</w:t>
             </w:r>
             <w:r>
+              <w:rPr>
+                <w:color w:val="70AD47" w:themeColor="accent6"/>
+              </w:rPr>
               <w:t>r's submitted requests</w:t>
             </w:r>
+            <w:bookmarkEnd w:id="0"/>
           </w:p>
         </w:tc>
         <w:tc>
@@ -1033,10 +1044,7 @@
     </w:tbl>
     <w:p/>
     <w:p/>
-    <w:p>
-      <w:bookmarkStart w:id="0" w:name="_GoBack"/>
-      <w:bookmarkEnd w:id="0"/>
-    </w:p>
+    <w:p/>
     <w:sectPr>
       <w:pgSz w:w="12240" w:h="15840"/>
       <w:pgMar w:top="1440" w:right="1440" w:bottom="1440" w:left="1440" w:header="720" w:footer="720" w:gutter="0"/>

</xml_diff>

<commit_message>
For some reason APIconsiderations needs to be committed
</commit_message>
<xml_diff>
--- a/APIconsiderations.docx
+++ b/APIconsiderations.docx
@@ -436,15 +436,26 @@
             <w:tcW w:w="2174" w:type="dxa"/>
           </w:tcPr>
           <w:p>
-            <w:r>
+            <w:bookmarkStart w:id="0" w:name="_GoBack"/>
+            <w:r>
+              <w:rPr>
+                <w:color w:val="70AD47" w:themeColor="accent6"/>
+              </w:rPr>
               <w:t xml:space="preserve">Retrieve </w:t>
             </w:r>
             <w:r>
+              <w:rPr>
+                <w:color w:val="70AD47" w:themeColor="accent6"/>
+              </w:rPr>
               <w:t>custome</w:t>
             </w:r>
             <w:r>
+              <w:rPr>
+                <w:color w:val="70AD47" w:themeColor="accent6"/>
+              </w:rPr>
               <w:t>r's submitted requests</w:t>
             </w:r>
+            <w:bookmarkEnd w:id="0"/>
           </w:p>
         </w:tc>
         <w:tc>
@@ -1033,10 +1044,7 @@
     </w:tbl>
     <w:p/>
     <w:p/>
-    <w:p>
-      <w:bookmarkStart w:id="0" w:name="_GoBack"/>
-      <w:bookmarkEnd w:id="0"/>
-    </w:p>
+    <w:p/>
     <w:sectPr>
       <w:pgSz w:w="12240" w:h="15840"/>
       <w:pgMar w:top="1440" w:right="1440" w:bottom="1440" w:left="1440" w:header="720" w:footer="720" w:gutter="0"/>

</xml_diff>